<commit_message>
Deploying to gh-pages from @ csci-1301/csci-1301.github.io@0859a7aab0a9f86e0a5b2f6c68e6d9a0d2a890f1 🚀
</commit_message>
<xml_diff>
--- a/labs/BooleanBasicConditionalStatements/index.docx
+++ b/labs/BooleanBasicConditionalStatements/index.docx
@@ -52,7 +52,7 @@
         <w:pStyle w:val="Date"/>
       </w:pPr>
       <w:r>
-        <w:t xml:space="preserve">June   4, 2021 (07:39:04 AM)</w:t>
+        <w:t xml:space="preserve">June   4, 2021 (07:52:10 PM)</w:t>
       </w:r>
     </w:p>
     <w:sdt>
@@ -1187,7 +1187,31 @@
         <w:pStyle w:val="BodyText"/>
       </w:pPr>
       <w:r>
-        <w:t xml:space="preserve">Then, write the code that will display on the screen the truth tables for the binary operators disjunction (or,</w:t>
+        <w:t xml:space="preserve">This should display to the screen truth tables for conjection (and,</w:t>
+      </w:r>
+      <w:r>
+        <w:t xml:space="preserve"> </w:t>
+      </w:r>
+      <w:r>
+        <w:rPr>
+          <w:rStyle w:val="OperatorTok"/>
+        </w:rPr>
+        <w:t xml:space="preserve">&amp;&amp;</w:t>
+      </w:r>
+      <w:r>
+        <w:t xml:space="preserve">) and negation (not,</w:t>
+      </w:r>
+      <w:r>
+        <w:t xml:space="preserve"> </w:t>
+      </w:r>
+      <w:r>
+        <w:rPr>
+          <w:rStyle w:val="OperatorTok"/>
+        </w:rPr>
+        <w:t xml:space="preserve">!</w:t>
+      </w:r>
+      <w:r>
+        <w:t xml:space="preserve">). Next, write code that will display truth tables for the binary operators disjunction (or,</w:t>
       </w:r>
       <w:r>
         <w:t xml:space="preserve"> </w:t>
@@ -1231,7 +1255,7 @@
         <w:pStyle w:val="BodyText"/>
       </w:pPr>
       <w:r>
-        <w:t xml:space="preserve">Normally, using the find-and-replace feature of VS should make this task easy and fast.</w:t>
+        <w:t xml:space="preserve">Normally, using the find-and-replace feature of your IDE should make this a quick and easy task.</w:t>
       </w:r>
     </w:p>
     <w:bookmarkEnd w:id="21"/>
@@ -2650,7 +2674,7 @@
         <w:t xml:space="preserve">3</w:t>
       </w:r>
       <w:r>
-        <w:t xml:space="preserve">, but you can’t negate an integer!</w:t>
+        <w:t xml:space="preserve">, but you can’t negate the truth value of an integer!</w:t>
       </w:r>
       <w:r>
         <w:t xml:space="preserve"> </w:t>
@@ -2740,7 +2764,25 @@
         <w:t xml:space="preserve"> </w:t>
       </w:r>
       <w:r>
-        <w:t xml:space="preserve">will cause an error: can you see why?</w:t>
+        <w:t xml:space="preserve">will cause an error: can you see why? These are all examples of</w:t>
+      </w:r>
+      <w:r>
+        <w:t xml:space="preserve"> </w:t>
+      </w:r>
+      <w:r>
+        <w:t xml:space="preserve">“</w:t>
+      </w:r>
+      <w:r>
+        <w:t xml:space="preserve">illegal</w:t>
+      </w:r>
+      <w:r>
+        <w:t xml:space="preserve">”</w:t>
+      </w:r>
+      <w:r>
+        <w:t xml:space="preserve"> </w:t>
+      </w:r>
+      <w:r>
+        <w:t xml:space="preserve">expressions.</w:t>
       </w:r>
     </w:p>
     <w:bookmarkEnd w:id="23"/>
@@ -3334,7 +3376,7 @@
         <w:pStyle w:val="FirstParagraph"/>
       </w:pPr>
       <w:r>
-        <w:t xml:space="preserve">For each of the following expression, decide if they are</w:t>
+        <w:t xml:space="preserve">For each of the following expressions, decide if it is</w:t>
       </w:r>
       <w:r>
         <w:t xml:space="preserve"> </w:t>
@@ -3358,7 +3400,7 @@
         <w:t xml:space="preserve"> </w:t>
       </w:r>
       <w:r>
-        <w:t xml:space="preserve">If they are, give the result of their evaluation.</w:t>
+        <w:t xml:space="preserve">If it is, give the result of its evaluation.</w:t>
       </w:r>
     </w:p>
     <w:p>
@@ -4239,7 +4281,7 @@
         <w:t xml:space="preserve"> </w:t>
       </w:r>
       <w:r>
-        <w:t xml:space="preserve">Once you feel confident, write the code in VS, and then test it intensively: enter all kind of values (positive and odd, negative and even,</w:t>
+        <w:t xml:space="preserve">Once you feel confident, write the code in your IDE, and then test it intensively: enter all kinds of values (positive and odd, negative and even,</w:t>
       </w:r>
       <w:r>
         <w:t xml:space="preserve"> </w:t>

</xml_diff>